<commit_message>
Solucion a problema 14 y 15
</commit_message>
<xml_diff>
--- a/Actividad3.1.docx
+++ b/Actividad3.1.docx
@@ -1341,16 +1341,66 @@
     <w:p>
       <w:pPr>
         <w:spacing w:line="360" w:lineRule="auto"/>
+        <w:ind w:left="720"/>
         <w:jc w:val="both"/>
         <w:rPr>
           <w:rFonts w:ascii="Times New Roman" w:eastAsiaTheme="minorEastAsia" w:hAnsi="Times New Roman" w:cs="Times New Roman"/>
+          <w:color w:val="000000" w:themeColor="text1"/>
+          <w:lang w:val="es-MX"/>
+        </w:rPr>
+      </w:pPr>
+      <w:r>
+        <w:rPr>
+          <w:rFonts w:ascii="Times New Roman" w:eastAsiaTheme="minorEastAsia" w:hAnsi="Times New Roman" w:cs="Times New Roman"/>
+          <w:color w:val="000000" w:themeColor="text1"/>
+          <w:lang w:val="es-MX"/>
+        </w:rPr>
+        <w:t xml:space="preserve">{w </w:t>
+      </w:r>
+      <w:r>
+        <w:rPr>
+          <w:rFonts w:ascii="Times New Roman" w:eastAsiaTheme="minorEastAsia" w:hAnsi="Times New Roman" w:cs="Times New Roman"/>
+          <w:color w:val="000000" w:themeColor="text1"/>
+          <w:lang w:val="es-MX"/>
+        </w:rPr>
+        <w:sym w:font="Symbol" w:char="F07C"/>
+      </w:r>
+      <w:r>
+        <w:rPr>
+          <w:rFonts w:ascii="Times New Roman" w:eastAsiaTheme="minorEastAsia" w:hAnsi="Times New Roman" w:cs="Times New Roman"/>
+          <w:color w:val="000000" w:themeColor="text1"/>
+          <w:lang w:val="es-MX"/>
+        </w:rPr>
+        <w:t xml:space="preserve"> w </w:t>
+      </w:r>
+      <w:r>
+        <w:rPr>
+          <w:rFonts w:ascii="Times New Roman" w:eastAsiaTheme="minorEastAsia" w:hAnsi="Times New Roman" w:cs="Times New Roman"/>
+          <w:color w:val="000000" w:themeColor="text1"/>
+          <w:lang w:val="es-MX"/>
+        </w:rPr>
+        <w:sym w:font="Symbol" w:char="F0DE"/>
+      </w:r>
+      <w:r>
+        <w:rPr>
+          <w:rFonts w:ascii="Times New Roman" w:eastAsiaTheme="minorEastAsia" w:hAnsi="Times New Roman" w:cs="Times New Roman"/>
+          <w:color w:val="000000" w:themeColor="text1"/>
+          <w:lang w:val="es-MX"/>
+        </w:rPr>
+        <w:t xml:space="preserve"> a*b*c*}</w:t>
+      </w:r>
+    </w:p>
+    <w:p>
+      <w:pPr>
+        <w:spacing w:line="360" w:lineRule="auto"/>
+        <w:jc w:val="both"/>
+        <w:rPr>
+          <w:rFonts w:ascii="Times New Roman" w:eastAsiaTheme="minorEastAsia" w:hAnsi="Times New Roman" w:cs="Times New Roman"/>
           <w:b/>
           <w:color w:val="000000" w:themeColor="text1"/>
           <w:lang w:val="es-MX"/>
         </w:rPr>
       </w:pPr>
-      <w:bookmarkStart w:id="0" w:name="_GoBack"/>
-      <w:bookmarkEnd w:id="0"/>
       <w:r>
         <w:rPr>
           <w:rFonts w:ascii="Times New Roman" w:eastAsiaTheme="minorEastAsia" w:hAnsi="Times New Roman" w:cs="Times New Roman"/>
@@ -1424,10 +1474,293 @@
         <w:rPr>
           <w:rFonts w:ascii="Times New Roman" w:eastAsiaTheme="minorEastAsia" w:hAnsi="Times New Roman" w:cs="Times New Roman"/>
           <w:b/>
+          <w:color w:val="000000" w:themeColor="text1"/>
+          <w:lang w:val="es-MX"/>
+        </w:rPr>
+        <w:t>{</w:t>
+      </w:r>
+      <w:r>
+        <w:rPr>
+          <w:rFonts w:ascii="Times New Roman" w:eastAsiaTheme="minorEastAsia" w:hAnsi="Times New Roman" w:cs="Times New Roman"/>
+          <w:color w:val="000000" w:themeColor="text1"/>
+          <w:lang w:val="es-MX"/>
+        </w:rPr>
+        <w:t xml:space="preserve"> </w:t>
+      </w:r>
+      <w:r>
+        <w:rPr>
+          <w:rFonts w:ascii="Times New Roman" w:eastAsiaTheme="minorEastAsia" w:hAnsi="Times New Roman" w:cs="Times New Roman"/>
+          <w:color w:val="000000" w:themeColor="text1"/>
+          <w:lang w:val="es-MX"/>
+        </w:rPr>
+        <w:t xml:space="preserve">w </w:t>
+      </w:r>
+      <w:r>
+        <w:rPr>
+          <w:rFonts w:ascii="Times New Roman" w:eastAsiaTheme="minorEastAsia" w:hAnsi="Times New Roman" w:cs="Times New Roman"/>
+          <w:color w:val="000000" w:themeColor="text1"/>
+          <w:lang w:val="es-MX"/>
+        </w:rPr>
+        <w:sym w:font="Symbol" w:char="F07C"/>
+      </w:r>
+      <w:r>
+        <w:rPr>
+          <w:rFonts w:ascii="Times New Roman" w:eastAsiaTheme="minorEastAsia" w:hAnsi="Times New Roman" w:cs="Times New Roman"/>
+          <w:color w:val="000000" w:themeColor="text1"/>
+          <w:lang w:val="es-MX"/>
+        </w:rPr>
+        <w:t xml:space="preserve"> w </w:t>
+      </w:r>
+      <w:r>
+        <w:rPr>
+          <w:rFonts w:ascii="Times New Roman" w:eastAsiaTheme="minorEastAsia" w:hAnsi="Times New Roman" w:cs="Times New Roman"/>
+          <w:color w:val="000000" w:themeColor="text1"/>
+          <w:lang w:val="es-MX"/>
+        </w:rPr>
+        <w:sym w:font="Symbol" w:char="F0DE"/>
+      </w:r>
+      <w:r>
+        <w:rPr>
+          <w:rFonts w:ascii="Times New Roman" w:eastAsiaTheme="minorEastAsia" w:hAnsi="Times New Roman" w:cs="Times New Roman"/>
+          <w:color w:val="000000" w:themeColor="text1"/>
+          <w:lang w:val="es-MX"/>
+        </w:rPr>
+        <w:t xml:space="preserve"> a</w:t>
+      </w:r>
+      <w:r>
+        <w:rPr>
+          <w:rFonts w:ascii="Times New Roman" w:eastAsiaTheme="minorEastAsia" w:hAnsi="Times New Roman" w:cs="Times New Roman"/>
+          <w:color w:val="000000" w:themeColor="text1"/>
+          <w:lang w:val="es-MX"/>
+        </w:rPr>
+        <w:t>a</w:t>
+      </w:r>
+      <w:r>
+        <w:rPr>
+          <w:rFonts w:ascii="Times New Roman" w:eastAsiaTheme="minorEastAsia" w:hAnsi="Times New Roman" w:cs="Times New Roman"/>
+          <w:color w:val="000000" w:themeColor="text1"/>
+          <w:lang w:val="es-MX"/>
+        </w:rPr>
+        <w:t>*</w:t>
+      </w:r>
+      <w:r>
+        <w:rPr>
+          <w:rFonts w:ascii="Times New Roman" w:eastAsiaTheme="minorEastAsia" w:hAnsi="Times New Roman" w:cs="Times New Roman"/>
+          <w:color w:val="000000" w:themeColor="text1"/>
+          <w:lang w:val="es-MX"/>
+        </w:rPr>
+        <w:t>b</w:t>
+      </w:r>
+      <w:r>
+        <w:rPr>
+          <w:rFonts w:ascii="Times New Roman" w:eastAsiaTheme="minorEastAsia" w:hAnsi="Times New Roman" w:cs="Times New Roman"/>
+          <w:color w:val="000000" w:themeColor="text1"/>
+          <w:lang w:val="es-MX"/>
+        </w:rPr>
+        <w:t>b*</w:t>
+      </w:r>
+      <w:r>
+        <w:rPr>
+          <w:rFonts w:ascii="Times New Roman" w:eastAsiaTheme="minorEastAsia" w:hAnsi="Times New Roman" w:cs="Times New Roman"/>
+          <w:color w:val="000000" w:themeColor="text1"/>
+          <w:lang w:val="es-MX"/>
+        </w:rPr>
+        <w:t>c</w:t>
+      </w:r>
+      <w:r>
+        <w:rPr>
+          <w:rFonts w:ascii="Times New Roman" w:eastAsiaTheme="minorEastAsia" w:hAnsi="Times New Roman" w:cs="Times New Roman"/>
+          <w:color w:val="000000" w:themeColor="text1"/>
+          <w:lang w:val="es-MX"/>
+        </w:rPr>
+        <w:t>c*</w:t>
+      </w:r>
+      <w:r>
+        <w:rPr>
+          <w:rFonts w:ascii="Times New Roman" w:eastAsiaTheme="minorEastAsia" w:hAnsi="Times New Roman" w:cs="Times New Roman"/>
+          <w:b/>
+          <w:color w:val="000000" w:themeColor="text1"/>
+          <w:lang w:val="es-MX"/>
+        </w:rPr>
+        <w:t>}</w:t>
+      </w:r>
+    </w:p>
+    <w:p>
+      <w:pPr>
+        <w:spacing w:line="360" w:lineRule="auto"/>
+        <w:jc w:val="both"/>
+        <w:rPr>
+          <w:rFonts w:ascii="Times New Roman" w:eastAsiaTheme="minorEastAsia" w:hAnsi="Times New Roman" w:cs="Times New Roman"/>
+          <w:b/>
+          <w:color w:val="000000" w:themeColor="text1"/>
+          <w:lang w:val="es-MX"/>
+        </w:rPr>
+      </w:pPr>
+      <w:r>
+        <w:rPr>
+          <w:rFonts w:ascii="Times New Roman" w:eastAsiaTheme="minorEastAsia" w:hAnsi="Times New Roman" w:cs="Times New Roman"/>
+          <w:b/>
+          <w:color w:val="000000" w:themeColor="text1"/>
+          <w:lang w:val="es-MX"/>
+        </w:rPr>
+        <w:t xml:space="preserve">O </w:t>
+      </w:r>
+      <w:r>
+        <w:rPr>
+          <w:rFonts w:ascii="Times New Roman" w:eastAsiaTheme="minorEastAsia" w:hAnsi="Times New Roman" w:cs="Times New Roman"/>
+          <w:b/>
+          <w:color w:val="000000" w:themeColor="text1"/>
+          <w:lang w:val="es-MX"/>
+        </w:rPr>
+        <w:t>{</w:t>
+      </w:r>
+      <w:r>
+        <w:rPr>
+          <w:rFonts w:ascii="Times New Roman" w:eastAsiaTheme="minorEastAsia" w:hAnsi="Times New Roman" w:cs="Times New Roman"/>
+          <w:color w:val="000000" w:themeColor="text1"/>
+          <w:lang w:val="es-MX"/>
+        </w:rPr>
+        <w:t xml:space="preserve"> w </w:t>
+      </w:r>
+      <w:r>
+        <w:rPr>
+          <w:rFonts w:ascii="Times New Roman" w:eastAsiaTheme="minorEastAsia" w:hAnsi="Times New Roman" w:cs="Times New Roman"/>
+          <w:color w:val="000000" w:themeColor="text1"/>
+          <w:lang w:val="es-MX"/>
+        </w:rPr>
+        <w:sym w:font="Symbol" w:char="F07C"/>
+      </w:r>
+      <w:r>
+        <w:rPr>
+          <w:rFonts w:ascii="Times New Roman" w:eastAsiaTheme="minorEastAsia" w:hAnsi="Times New Roman" w:cs="Times New Roman"/>
+          <w:color w:val="000000" w:themeColor="text1"/>
+          <w:lang w:val="es-MX"/>
+        </w:rPr>
+        <w:t xml:space="preserve"> w </w:t>
+      </w:r>
+      <w:r>
+        <w:rPr>
+          <w:rFonts w:ascii="Times New Roman" w:eastAsiaTheme="minorEastAsia" w:hAnsi="Times New Roman" w:cs="Times New Roman"/>
+          <w:color w:val="000000" w:themeColor="text1"/>
+          <w:lang w:val="es-MX"/>
+        </w:rPr>
+        <w:sym w:font="Symbol" w:char="F0DE"/>
+      </w:r>
+      <w:r>
+        <w:rPr>
+          <w:rFonts w:ascii="Times New Roman" w:eastAsiaTheme="minorEastAsia" w:hAnsi="Times New Roman" w:cs="Times New Roman"/>
+          <w:color w:val="000000" w:themeColor="text1"/>
+          <w:lang w:val="es-MX"/>
+        </w:rPr>
+        <w:t xml:space="preserve"> </w:t>
+      </w:r>
+      <w:r>
+        <w:rPr>
+          <w:rFonts w:ascii="Times New Roman" w:eastAsiaTheme="minorEastAsia" w:hAnsi="Times New Roman" w:cs="Times New Roman"/>
+          <w:color w:val="000000" w:themeColor="text1"/>
+          <w:lang w:val="es-MX"/>
+        </w:rPr>
+        <w:t xml:space="preserve">(aa* b* c*) + </w:t>
+      </w:r>
+      <w:r>
+        <w:rPr>
+          <w:rFonts w:ascii="Times New Roman" w:eastAsiaTheme="minorEastAsia" w:hAnsi="Times New Roman" w:cs="Times New Roman"/>
+          <w:color w:val="000000" w:themeColor="text1"/>
+          <w:lang w:val="es-MX"/>
+        </w:rPr>
+        <w:t xml:space="preserve">(a* </w:t>
+      </w:r>
+      <w:r>
+        <w:rPr>
+          <w:rFonts w:ascii="Times New Roman" w:eastAsiaTheme="minorEastAsia" w:hAnsi="Times New Roman" w:cs="Times New Roman"/>
+          <w:color w:val="000000" w:themeColor="text1"/>
+          <w:lang w:val="es-MX"/>
+        </w:rPr>
+        <w:t>b</w:t>
+      </w:r>
+      <w:r>
+        <w:rPr>
+          <w:rFonts w:ascii="Times New Roman" w:eastAsiaTheme="minorEastAsia" w:hAnsi="Times New Roman" w:cs="Times New Roman"/>
+          <w:color w:val="000000" w:themeColor="text1"/>
+          <w:lang w:val="es-MX"/>
+        </w:rPr>
+        <w:t>b* c*) +</w:t>
+      </w:r>
+      <w:r>
+        <w:rPr>
+          <w:rFonts w:ascii="Times New Roman" w:eastAsiaTheme="minorEastAsia" w:hAnsi="Times New Roman" w:cs="Times New Roman"/>
+          <w:color w:val="000000" w:themeColor="text1"/>
+          <w:lang w:val="es-MX"/>
+        </w:rPr>
+        <w:t xml:space="preserve"> </w:t>
+      </w:r>
+      <w:r>
+        <w:rPr>
+          <w:rFonts w:ascii="Times New Roman" w:eastAsiaTheme="minorEastAsia" w:hAnsi="Times New Roman" w:cs="Times New Roman"/>
+          <w:color w:val="000000" w:themeColor="text1"/>
+          <w:lang w:val="es-MX"/>
+        </w:rPr>
+        <w:t xml:space="preserve">(a* b* </w:t>
+      </w:r>
+      <w:r>
+        <w:rPr>
+          <w:rFonts w:ascii="Times New Roman" w:eastAsiaTheme="minorEastAsia" w:hAnsi="Times New Roman" w:cs="Times New Roman"/>
+          <w:color w:val="000000" w:themeColor="text1"/>
+          <w:lang w:val="es-MX"/>
+        </w:rPr>
+        <w:t>c</w:t>
+      </w:r>
+      <w:r>
+        <w:rPr>
+          <w:rFonts w:ascii="Times New Roman" w:eastAsiaTheme="minorEastAsia" w:hAnsi="Times New Roman" w:cs="Times New Roman"/>
+          <w:color w:val="000000" w:themeColor="text1"/>
+          <w:lang w:val="es-MX"/>
+        </w:rPr>
+        <w:t xml:space="preserve">c*) </w:t>
+      </w:r>
+      <w:r>
+        <w:rPr>
+          <w:rFonts w:ascii="Times New Roman" w:eastAsiaTheme="minorEastAsia" w:hAnsi="Times New Roman" w:cs="Times New Roman"/>
+          <w:color w:val="000000" w:themeColor="text1"/>
+          <w:lang w:val="es-MX"/>
+        </w:rPr>
+        <w:t>}</w:t>
+      </w:r>
+      <w:bookmarkStart w:id="0" w:name="_GoBack"/>
+      <w:bookmarkEnd w:id="0"/>
+    </w:p>
+    <w:p>
+      <w:pPr>
+        <w:spacing w:line="360" w:lineRule="auto"/>
+        <w:jc w:val="both"/>
+        <w:rPr>
+          <w:rFonts w:ascii="Times New Roman" w:eastAsiaTheme="minorEastAsia" w:hAnsi="Times New Roman" w:cs="Times New Roman"/>
+          <w:b/>
+          <w:color w:val="000000" w:themeColor="text1"/>
+          <w:lang w:val="es-MX"/>
+        </w:rPr>
+      </w:pPr>
+    </w:p>
+    <w:p>
+      <w:pPr>
+        <w:spacing w:line="360" w:lineRule="auto"/>
+        <w:jc w:val="both"/>
+        <w:rPr>
+          <w:rFonts w:ascii="Times New Roman" w:eastAsiaTheme="minorEastAsia" w:hAnsi="Times New Roman" w:cs="Times New Roman"/>
+          <w:b/>
+          <w:color w:val="000000" w:themeColor="text1"/>
+          <w:lang w:val="es-MX"/>
+        </w:rPr>
+      </w:pPr>
+      <w:r>
+        <w:rPr>
+          <w:rFonts w:ascii="Times New Roman" w:eastAsiaTheme="minorEastAsia" w:hAnsi="Times New Roman" w:cs="Times New Roman"/>
+          <w:b/>
           <w:noProof/>
           <w:color w:val="000000" w:themeColor="text1"/>
           <w:lang w:val="es-MX"/>
         </w:rPr>
+        <w:lastRenderedPageBreak/>
         <w:drawing>
           <wp:inline distT="0" distB="0" distL="0" distR="0" wp14:anchorId="134198F4" wp14:editId="28169E97">
             <wp:extent cx="5934075" cy="315674"/>
@@ -1489,6 +1822,18 @@
           <w:lang w:val="es-MX"/>
         </w:rPr>
       </w:pPr>
+    </w:p>
+    <w:p>
+      <w:pPr>
+        <w:spacing w:line="360" w:lineRule="auto"/>
+        <w:jc w:val="both"/>
+        <w:rPr>
+          <w:rFonts w:ascii="Times New Roman" w:eastAsiaTheme="minorEastAsia" w:hAnsi="Times New Roman" w:cs="Times New Roman"/>
+          <w:b/>
+          <w:color w:val="000000" w:themeColor="text1"/>
+          <w:lang w:val="es-MX"/>
+        </w:rPr>
+      </w:pPr>
       <w:r>
         <w:rPr>
           <w:rFonts w:ascii="Times New Roman" w:eastAsiaTheme="minorEastAsia" w:hAnsi="Times New Roman" w:cs="Times New Roman"/>
@@ -1635,7 +1980,6 @@
           <w:color w:val="000000" w:themeColor="text1"/>
           <w:lang w:val="es-MX"/>
         </w:rPr>
-        <w:lastRenderedPageBreak/>
         <w:drawing>
           <wp:inline distT="0" distB="0" distL="0" distR="0" wp14:anchorId="00A0E184" wp14:editId="7A76A7F4">
             <wp:extent cx="5934211" cy="381000"/>

</xml_diff>

<commit_message>
Solucion de problemas 16 y 17
</commit_message>
<xml_diff>
--- a/Actividad3.1.docx
+++ b/Actividad3.1.docx
@@ -1462,22 +1462,141 @@
     <w:p>
       <w:pPr>
         <w:spacing w:line="360" w:lineRule="auto"/>
+        <w:ind w:left="720"/>
         <w:jc w:val="both"/>
         <w:rPr>
           <w:rFonts w:ascii="Times New Roman" w:eastAsiaTheme="minorEastAsia" w:hAnsi="Times New Roman" w:cs="Times New Roman"/>
-          <w:b/>
+          <w:color w:val="000000" w:themeColor="text1"/>
+          <w:lang w:val="en-US"/>
+        </w:rPr>
+      </w:pPr>
+      <w:r>
+        <w:rPr>
+          <w:rFonts w:ascii="Times New Roman" w:eastAsiaTheme="minorEastAsia" w:hAnsi="Times New Roman" w:cs="Times New Roman"/>
+          <w:color w:val="000000" w:themeColor="text1"/>
+          <w:lang w:val="en-US"/>
+        </w:rPr>
+        <w:t xml:space="preserve">{ </w:t>
+      </w:r>
+      <w:r>
+        <w:rPr>
+          <w:rFonts w:ascii="Times New Roman" w:eastAsiaTheme="minorEastAsia" w:hAnsi="Times New Roman" w:cs="Times New Roman"/>
+          <w:color w:val="000000" w:themeColor="text1"/>
+          <w:lang w:val="en-US"/>
+        </w:rPr>
+        <w:t xml:space="preserve">w </w:t>
+      </w:r>
+      <w:r>
+        <w:rPr>
+          <w:rFonts w:ascii="Times New Roman" w:eastAsiaTheme="minorEastAsia" w:hAnsi="Times New Roman" w:cs="Times New Roman"/>
           <w:color w:val="000000" w:themeColor="text1"/>
           <w:lang w:val="es-MX"/>
         </w:rPr>
-      </w:pPr>
-      <w:r>
-        <w:rPr>
-          <w:rFonts w:ascii="Times New Roman" w:eastAsiaTheme="minorEastAsia" w:hAnsi="Times New Roman" w:cs="Times New Roman"/>
-          <w:b/>
+        <w:sym w:font="Symbol" w:char="F07C"/>
+      </w:r>
+      <w:r>
+        <w:rPr>
+          <w:rFonts w:ascii="Times New Roman" w:eastAsiaTheme="minorEastAsia" w:hAnsi="Times New Roman" w:cs="Times New Roman"/>
+          <w:color w:val="000000" w:themeColor="text1"/>
+          <w:lang w:val="en-US"/>
+        </w:rPr>
+        <w:t xml:space="preserve"> w </w:t>
+      </w:r>
+      <w:r>
+        <w:rPr>
+          <w:rFonts w:ascii="Times New Roman" w:eastAsiaTheme="minorEastAsia" w:hAnsi="Times New Roman" w:cs="Times New Roman"/>
           <w:color w:val="000000" w:themeColor="text1"/>
           <w:lang w:val="es-MX"/>
         </w:rPr>
-        <w:t>{</w:t>
+        <w:sym w:font="Symbol" w:char="F0DE"/>
+      </w:r>
+      <w:r>
+        <w:rPr>
+          <w:rFonts w:ascii="Times New Roman" w:eastAsiaTheme="minorEastAsia" w:hAnsi="Times New Roman" w:cs="Times New Roman"/>
+          <w:color w:val="000000" w:themeColor="text1"/>
+          <w:lang w:val="en-US"/>
+        </w:rPr>
+        <w:t xml:space="preserve"> a</w:t>
+      </w:r>
+      <w:r>
+        <w:rPr>
+          <w:rFonts w:ascii="Times New Roman" w:eastAsiaTheme="minorEastAsia" w:hAnsi="Times New Roman" w:cs="Times New Roman"/>
+          <w:color w:val="000000" w:themeColor="text1"/>
+          <w:lang w:val="en-US"/>
+        </w:rPr>
+        <w:t>a</w:t>
+      </w:r>
+      <w:r>
+        <w:rPr>
+          <w:rFonts w:ascii="Times New Roman" w:eastAsiaTheme="minorEastAsia" w:hAnsi="Times New Roman" w:cs="Times New Roman"/>
+          <w:color w:val="000000" w:themeColor="text1"/>
+          <w:lang w:val="en-US"/>
+        </w:rPr>
+        <w:t>*</w:t>
+      </w:r>
+      <w:r>
+        <w:rPr>
+          <w:rFonts w:ascii="Times New Roman" w:eastAsiaTheme="minorEastAsia" w:hAnsi="Times New Roman" w:cs="Times New Roman"/>
+          <w:color w:val="000000" w:themeColor="text1"/>
+          <w:lang w:val="en-US"/>
+        </w:rPr>
+        <w:t>b</w:t>
+      </w:r>
+      <w:r>
+        <w:rPr>
+          <w:rFonts w:ascii="Times New Roman" w:eastAsiaTheme="minorEastAsia" w:hAnsi="Times New Roman" w:cs="Times New Roman"/>
+          <w:color w:val="000000" w:themeColor="text1"/>
+          <w:lang w:val="en-US"/>
+        </w:rPr>
+        <w:t>b*</w:t>
+      </w:r>
+      <w:r>
+        <w:rPr>
+          <w:rFonts w:ascii="Times New Roman" w:eastAsiaTheme="minorEastAsia" w:hAnsi="Times New Roman" w:cs="Times New Roman"/>
+          <w:color w:val="000000" w:themeColor="text1"/>
+          <w:lang w:val="en-US"/>
+        </w:rPr>
+        <w:t>c</w:t>
+      </w:r>
+      <w:r>
+        <w:rPr>
+          <w:rFonts w:ascii="Times New Roman" w:eastAsiaTheme="minorEastAsia" w:hAnsi="Times New Roman" w:cs="Times New Roman"/>
+          <w:color w:val="000000" w:themeColor="text1"/>
+          <w:lang w:val="en-US"/>
+        </w:rPr>
+        <w:t>c*</w:t>
+      </w:r>
+      <w:r>
+        <w:rPr>
+          <w:rFonts w:ascii="Times New Roman" w:eastAsiaTheme="minorEastAsia" w:hAnsi="Times New Roman" w:cs="Times New Roman"/>
+          <w:color w:val="000000" w:themeColor="text1"/>
+          <w:lang w:val="en-US"/>
+        </w:rPr>
+        <w:t>}</w:t>
+      </w:r>
+      <w:r>
+        <w:rPr>
+          <w:rFonts w:ascii="Times New Roman" w:eastAsiaTheme="minorEastAsia" w:hAnsi="Times New Roman" w:cs="Times New Roman"/>
+          <w:color w:val="000000" w:themeColor="text1"/>
+          <w:lang w:val="en-US"/>
+        </w:rPr>
+        <w:t xml:space="preserve"> o</w:t>
+      </w:r>
+      <w:r>
+        <w:rPr>
+          <w:rFonts w:ascii="Times New Roman" w:eastAsiaTheme="minorEastAsia" w:hAnsi="Times New Roman" w:cs="Times New Roman"/>
+          <w:color w:val="000000" w:themeColor="text1"/>
+          <w:lang w:val="en-US"/>
+        </w:rPr>
+        <w:t xml:space="preserve"> </w:t>
+      </w:r>
+      <w:r>
+        <w:rPr>
+          <w:rFonts w:ascii="Times New Roman" w:eastAsiaTheme="minorEastAsia" w:hAnsi="Times New Roman" w:cs="Times New Roman"/>
+          <w:color w:val="000000" w:themeColor="text1"/>
+          <w:lang w:val="en-US"/>
+        </w:rPr>
+        <w:t xml:space="preserve">{ w </w:t>
       </w:r>
       <w:r>
         <w:rPr>
@@ -1485,69 +1604,71 @@
           <w:color w:val="000000" w:themeColor="text1"/>
           <w:lang w:val="es-MX"/>
         </w:rPr>
+        <w:sym w:font="Symbol" w:char="F07C"/>
+      </w:r>
+      <w:r>
+        <w:rPr>
+          <w:rFonts w:ascii="Times New Roman" w:eastAsiaTheme="minorEastAsia" w:hAnsi="Times New Roman" w:cs="Times New Roman"/>
+          <w:color w:val="000000" w:themeColor="text1"/>
+          <w:lang w:val="en-US"/>
+        </w:rPr>
         <w:t xml:space="preserve"> </w:t>
       </w:r>
+      <w:proofErr w:type="spellStart"/>
+      <w:r>
+        <w:rPr>
+          <w:rFonts w:ascii="Times New Roman" w:eastAsiaTheme="minorEastAsia" w:hAnsi="Times New Roman" w:cs="Times New Roman"/>
+          <w:color w:val="000000" w:themeColor="text1"/>
+          <w:lang w:val="en-US"/>
+        </w:rPr>
+        <w:t>w</w:t>
+      </w:r>
+      <w:proofErr w:type="spellEnd"/>
+      <w:r>
+        <w:rPr>
+          <w:rFonts w:ascii="Times New Roman" w:eastAsiaTheme="minorEastAsia" w:hAnsi="Times New Roman" w:cs="Times New Roman"/>
+          <w:color w:val="000000" w:themeColor="text1"/>
+          <w:lang w:val="en-US"/>
+        </w:rPr>
+        <w:t xml:space="preserve"> </w:t>
+      </w:r>
       <w:r>
         <w:rPr>
           <w:rFonts w:ascii="Times New Roman" w:eastAsiaTheme="minorEastAsia" w:hAnsi="Times New Roman" w:cs="Times New Roman"/>
           <w:color w:val="000000" w:themeColor="text1"/>
           <w:lang w:val="es-MX"/>
         </w:rPr>
-        <w:t xml:space="preserve">w </w:t>
-      </w:r>
-      <w:r>
-        <w:rPr>
-          <w:rFonts w:ascii="Times New Roman" w:eastAsiaTheme="minorEastAsia" w:hAnsi="Times New Roman" w:cs="Times New Roman"/>
-          <w:color w:val="000000" w:themeColor="text1"/>
-          <w:lang w:val="es-MX"/>
-        </w:rPr>
-        <w:sym w:font="Symbol" w:char="F07C"/>
-      </w:r>
-      <w:r>
-        <w:rPr>
-          <w:rFonts w:ascii="Times New Roman" w:eastAsiaTheme="minorEastAsia" w:hAnsi="Times New Roman" w:cs="Times New Roman"/>
-          <w:color w:val="000000" w:themeColor="text1"/>
-          <w:lang w:val="es-MX"/>
-        </w:rPr>
-        <w:t xml:space="preserve"> w </w:t>
-      </w:r>
-      <w:r>
-        <w:rPr>
-          <w:rFonts w:ascii="Times New Roman" w:eastAsiaTheme="minorEastAsia" w:hAnsi="Times New Roman" w:cs="Times New Roman"/>
-          <w:color w:val="000000" w:themeColor="text1"/>
-          <w:lang w:val="es-MX"/>
-        </w:rPr>
         <w:sym w:font="Symbol" w:char="F0DE"/>
       </w:r>
       <w:r>
         <w:rPr>
           <w:rFonts w:ascii="Times New Roman" w:eastAsiaTheme="minorEastAsia" w:hAnsi="Times New Roman" w:cs="Times New Roman"/>
           <w:color w:val="000000" w:themeColor="text1"/>
-          <w:lang w:val="es-MX"/>
-        </w:rPr>
-        <w:t xml:space="preserve"> a</w:t>
-      </w:r>
-      <w:r>
-        <w:rPr>
-          <w:rFonts w:ascii="Times New Roman" w:eastAsiaTheme="minorEastAsia" w:hAnsi="Times New Roman" w:cs="Times New Roman"/>
-          <w:color w:val="000000" w:themeColor="text1"/>
-          <w:lang w:val="es-MX"/>
-        </w:rPr>
-        <w:t>a</w:t>
-      </w:r>
-      <w:r>
-        <w:rPr>
-          <w:rFonts w:ascii="Times New Roman" w:eastAsiaTheme="minorEastAsia" w:hAnsi="Times New Roman" w:cs="Times New Roman"/>
-          <w:color w:val="000000" w:themeColor="text1"/>
-          <w:lang w:val="es-MX"/>
-        </w:rPr>
-        <w:t>*</w:t>
-      </w:r>
-      <w:r>
-        <w:rPr>
-          <w:rFonts w:ascii="Times New Roman" w:eastAsiaTheme="minorEastAsia" w:hAnsi="Times New Roman" w:cs="Times New Roman"/>
-          <w:color w:val="000000" w:themeColor="text1"/>
-          <w:lang w:val="es-MX"/>
+          <w:lang w:val="en-US"/>
+        </w:rPr>
+        <w:t xml:space="preserve"> </w:t>
+      </w:r>
+      <w:r>
+        <w:rPr>
+          <w:rFonts w:ascii="Times New Roman" w:eastAsiaTheme="minorEastAsia" w:hAnsi="Times New Roman" w:cs="Times New Roman"/>
+          <w:color w:val="000000" w:themeColor="text1"/>
+          <w:lang w:val="en-US"/>
+        </w:rPr>
+        <w:t xml:space="preserve">(aa* b* c*) + </w:t>
+      </w:r>
+      <w:r>
+        <w:rPr>
+          <w:rFonts w:ascii="Times New Roman" w:eastAsiaTheme="minorEastAsia" w:hAnsi="Times New Roman" w:cs="Times New Roman"/>
+          <w:color w:val="000000" w:themeColor="text1"/>
+          <w:lang w:val="en-US"/>
+        </w:rPr>
+        <w:t xml:space="preserve">(a* </w:t>
+      </w:r>
+      <w:r>
+        <w:rPr>
+          <w:rFonts w:ascii="Times New Roman" w:eastAsiaTheme="minorEastAsia" w:hAnsi="Times New Roman" w:cs="Times New Roman"/>
+          <w:color w:val="000000" w:themeColor="text1"/>
+          <w:lang w:val="en-US"/>
         </w:rPr>
         <w:t>b</w:t>
       </w:r>
@@ -1555,15 +1676,31 @@
         <w:rPr>
           <w:rFonts w:ascii="Times New Roman" w:eastAsiaTheme="minorEastAsia" w:hAnsi="Times New Roman" w:cs="Times New Roman"/>
           <w:color w:val="000000" w:themeColor="text1"/>
-          <w:lang w:val="es-MX"/>
-        </w:rPr>
-        <w:t>b*</w:t>
-      </w:r>
-      <w:r>
-        <w:rPr>
-          <w:rFonts w:ascii="Times New Roman" w:eastAsiaTheme="minorEastAsia" w:hAnsi="Times New Roman" w:cs="Times New Roman"/>
-          <w:color w:val="000000" w:themeColor="text1"/>
-          <w:lang w:val="es-MX"/>
+          <w:lang w:val="en-US"/>
+        </w:rPr>
+        <w:t>b* c*) +</w:t>
+      </w:r>
+      <w:r>
+        <w:rPr>
+          <w:rFonts w:ascii="Times New Roman" w:eastAsiaTheme="minorEastAsia" w:hAnsi="Times New Roman" w:cs="Times New Roman"/>
+          <w:color w:val="000000" w:themeColor="text1"/>
+          <w:lang w:val="en-US"/>
+        </w:rPr>
+        <w:t xml:space="preserve"> </w:t>
+      </w:r>
+      <w:r>
+        <w:rPr>
+          <w:rFonts w:ascii="Times New Roman" w:eastAsiaTheme="minorEastAsia" w:hAnsi="Times New Roman" w:cs="Times New Roman"/>
+          <w:color w:val="000000" w:themeColor="text1"/>
+          <w:lang w:val="en-US"/>
+        </w:rPr>
+        <w:t xml:space="preserve">(a* b* </w:t>
+      </w:r>
+      <w:r>
+        <w:rPr>
+          <w:rFonts w:ascii="Times New Roman" w:eastAsiaTheme="minorEastAsia" w:hAnsi="Times New Roman" w:cs="Times New Roman"/>
+          <w:color w:val="000000" w:themeColor="text1"/>
+          <w:lang w:val="en-US"/>
         </w:rPr>
         <w:t>c</w:t>
       </w:r>
@@ -1571,16 +1708,15 @@
         <w:rPr>
           <w:rFonts w:ascii="Times New Roman" w:eastAsiaTheme="minorEastAsia" w:hAnsi="Times New Roman" w:cs="Times New Roman"/>
           <w:color w:val="000000" w:themeColor="text1"/>
-          <w:lang w:val="es-MX"/>
-        </w:rPr>
-        <w:t>c*</w:t>
-      </w:r>
-      <w:r>
-        <w:rPr>
-          <w:rFonts w:ascii="Times New Roman" w:eastAsiaTheme="minorEastAsia" w:hAnsi="Times New Roman" w:cs="Times New Roman"/>
-          <w:b/>
-          <w:color w:val="000000" w:themeColor="text1"/>
-          <w:lang w:val="es-MX"/>
+          <w:lang w:val="en-US"/>
+        </w:rPr>
+        <w:t xml:space="preserve">c*) </w:t>
+      </w:r>
+      <w:r>
+        <w:rPr>
+          <w:rFonts w:ascii="Times New Roman" w:eastAsiaTheme="minorEastAsia" w:hAnsi="Times New Roman" w:cs="Times New Roman"/>
+          <w:color w:val="000000" w:themeColor="text1"/>
+          <w:lang w:val="en-US"/>
         </w:rPr>
         <w:t>}</w:t>
       </w:r>
@@ -1593,141 +1729,9 @@
           <w:rFonts w:ascii="Times New Roman" w:eastAsiaTheme="minorEastAsia" w:hAnsi="Times New Roman" w:cs="Times New Roman"/>
           <w:b/>
           <w:color w:val="000000" w:themeColor="text1"/>
-          <w:lang w:val="es-MX"/>
-        </w:rPr>
-      </w:pPr>
-      <w:r>
-        <w:rPr>
-          <w:rFonts w:ascii="Times New Roman" w:eastAsiaTheme="minorEastAsia" w:hAnsi="Times New Roman" w:cs="Times New Roman"/>
-          <w:b/>
-          <w:color w:val="000000" w:themeColor="text1"/>
-          <w:lang w:val="es-MX"/>
-        </w:rPr>
-        <w:t xml:space="preserve">O </w:t>
-      </w:r>
-      <w:r>
-        <w:rPr>
-          <w:rFonts w:ascii="Times New Roman" w:eastAsiaTheme="minorEastAsia" w:hAnsi="Times New Roman" w:cs="Times New Roman"/>
-          <w:b/>
-          <w:color w:val="000000" w:themeColor="text1"/>
-          <w:lang w:val="es-MX"/>
-        </w:rPr>
-        <w:t>{</w:t>
-      </w:r>
-      <w:r>
-        <w:rPr>
-          <w:rFonts w:ascii="Times New Roman" w:eastAsiaTheme="minorEastAsia" w:hAnsi="Times New Roman" w:cs="Times New Roman"/>
-          <w:color w:val="000000" w:themeColor="text1"/>
-          <w:lang w:val="es-MX"/>
-        </w:rPr>
-        <w:t xml:space="preserve"> w </w:t>
-      </w:r>
-      <w:r>
-        <w:rPr>
-          <w:rFonts w:ascii="Times New Roman" w:eastAsiaTheme="minorEastAsia" w:hAnsi="Times New Roman" w:cs="Times New Roman"/>
-          <w:color w:val="000000" w:themeColor="text1"/>
-          <w:lang w:val="es-MX"/>
-        </w:rPr>
-        <w:sym w:font="Symbol" w:char="F07C"/>
-      </w:r>
-      <w:r>
-        <w:rPr>
-          <w:rFonts w:ascii="Times New Roman" w:eastAsiaTheme="minorEastAsia" w:hAnsi="Times New Roman" w:cs="Times New Roman"/>
-          <w:color w:val="000000" w:themeColor="text1"/>
-          <w:lang w:val="es-MX"/>
-        </w:rPr>
-        <w:t xml:space="preserve"> w </w:t>
-      </w:r>
-      <w:r>
-        <w:rPr>
-          <w:rFonts w:ascii="Times New Roman" w:eastAsiaTheme="minorEastAsia" w:hAnsi="Times New Roman" w:cs="Times New Roman"/>
-          <w:color w:val="000000" w:themeColor="text1"/>
-          <w:lang w:val="es-MX"/>
-        </w:rPr>
-        <w:sym w:font="Symbol" w:char="F0DE"/>
-      </w:r>
-      <w:r>
-        <w:rPr>
-          <w:rFonts w:ascii="Times New Roman" w:eastAsiaTheme="minorEastAsia" w:hAnsi="Times New Roman" w:cs="Times New Roman"/>
-          <w:color w:val="000000" w:themeColor="text1"/>
-          <w:lang w:val="es-MX"/>
-        </w:rPr>
-        <w:t xml:space="preserve"> </w:t>
-      </w:r>
-      <w:r>
-        <w:rPr>
-          <w:rFonts w:ascii="Times New Roman" w:eastAsiaTheme="minorEastAsia" w:hAnsi="Times New Roman" w:cs="Times New Roman"/>
-          <w:color w:val="000000" w:themeColor="text1"/>
-          <w:lang w:val="es-MX"/>
-        </w:rPr>
-        <w:t xml:space="preserve">(aa* b* c*) + </w:t>
-      </w:r>
-      <w:r>
-        <w:rPr>
-          <w:rFonts w:ascii="Times New Roman" w:eastAsiaTheme="minorEastAsia" w:hAnsi="Times New Roman" w:cs="Times New Roman"/>
-          <w:color w:val="000000" w:themeColor="text1"/>
-          <w:lang w:val="es-MX"/>
-        </w:rPr>
-        <w:t xml:space="preserve">(a* </w:t>
-      </w:r>
-      <w:r>
-        <w:rPr>
-          <w:rFonts w:ascii="Times New Roman" w:eastAsiaTheme="minorEastAsia" w:hAnsi="Times New Roman" w:cs="Times New Roman"/>
-          <w:color w:val="000000" w:themeColor="text1"/>
-          <w:lang w:val="es-MX"/>
-        </w:rPr>
-        <w:t>b</w:t>
-      </w:r>
-      <w:r>
-        <w:rPr>
-          <w:rFonts w:ascii="Times New Roman" w:eastAsiaTheme="minorEastAsia" w:hAnsi="Times New Roman" w:cs="Times New Roman"/>
-          <w:color w:val="000000" w:themeColor="text1"/>
-          <w:lang w:val="es-MX"/>
-        </w:rPr>
-        <w:t>b* c*) +</w:t>
-      </w:r>
-      <w:r>
-        <w:rPr>
-          <w:rFonts w:ascii="Times New Roman" w:eastAsiaTheme="minorEastAsia" w:hAnsi="Times New Roman" w:cs="Times New Roman"/>
-          <w:color w:val="000000" w:themeColor="text1"/>
-          <w:lang w:val="es-MX"/>
-        </w:rPr>
-        <w:t xml:space="preserve"> </w:t>
-      </w:r>
-      <w:r>
-        <w:rPr>
-          <w:rFonts w:ascii="Times New Roman" w:eastAsiaTheme="minorEastAsia" w:hAnsi="Times New Roman" w:cs="Times New Roman"/>
-          <w:color w:val="000000" w:themeColor="text1"/>
-          <w:lang w:val="es-MX"/>
-        </w:rPr>
-        <w:t xml:space="preserve">(a* b* </w:t>
-      </w:r>
-      <w:r>
-        <w:rPr>
-          <w:rFonts w:ascii="Times New Roman" w:eastAsiaTheme="minorEastAsia" w:hAnsi="Times New Roman" w:cs="Times New Roman"/>
-          <w:color w:val="000000" w:themeColor="text1"/>
-          <w:lang w:val="es-MX"/>
-        </w:rPr>
-        <w:t>c</w:t>
-      </w:r>
-      <w:r>
-        <w:rPr>
-          <w:rFonts w:ascii="Times New Roman" w:eastAsiaTheme="minorEastAsia" w:hAnsi="Times New Roman" w:cs="Times New Roman"/>
-          <w:color w:val="000000" w:themeColor="text1"/>
-          <w:lang w:val="es-MX"/>
-        </w:rPr>
-        <w:t xml:space="preserve">c*) </w:t>
-      </w:r>
-      <w:r>
-        <w:rPr>
-          <w:rFonts w:ascii="Times New Roman" w:eastAsiaTheme="minorEastAsia" w:hAnsi="Times New Roman" w:cs="Times New Roman"/>
-          <w:color w:val="000000" w:themeColor="text1"/>
-          <w:lang w:val="es-MX"/>
-        </w:rPr>
-        <w:t>}</w:t>
-      </w:r>
-      <w:bookmarkStart w:id="0" w:name="_GoBack"/>
-      <w:bookmarkEnd w:id="0"/>
+          <w:lang w:val="en-US"/>
+        </w:rPr>
+      </w:pPr>
     </w:p>
     <w:p>
       <w:pPr>
@@ -1740,18 +1744,6 @@
           <w:lang w:val="es-MX"/>
         </w:rPr>
       </w:pPr>
-    </w:p>
-    <w:p>
-      <w:pPr>
-        <w:spacing w:line="360" w:lineRule="auto"/>
-        <w:jc w:val="both"/>
-        <w:rPr>
-          <w:rFonts w:ascii="Times New Roman" w:eastAsiaTheme="minorEastAsia" w:hAnsi="Times New Roman" w:cs="Times New Roman"/>
-          <w:b/>
-          <w:color w:val="000000" w:themeColor="text1"/>
-          <w:lang w:val="es-MX"/>
-        </w:rPr>
-      </w:pPr>
       <w:r>
         <w:rPr>
           <w:rFonts w:ascii="Times New Roman" w:eastAsiaTheme="minorEastAsia" w:hAnsi="Times New Roman" w:cs="Times New Roman"/>
@@ -1760,7 +1752,6 @@
           <w:color w:val="000000" w:themeColor="text1"/>
           <w:lang w:val="es-MX"/>
         </w:rPr>
-        <w:lastRenderedPageBreak/>
         <w:drawing>
           <wp:inline distT="0" distB="0" distL="0" distR="0" wp14:anchorId="134198F4" wp14:editId="28169E97">
             <wp:extent cx="5934075" cy="315674"/>
@@ -1814,12 +1805,425 @@
     <w:p>
       <w:pPr>
         <w:spacing w:line="360" w:lineRule="auto"/>
+        <w:ind w:left="720"/>
         <w:jc w:val="both"/>
         <w:rPr>
           <w:rFonts w:ascii="Times New Roman" w:eastAsiaTheme="minorEastAsia" w:hAnsi="Times New Roman" w:cs="Times New Roman"/>
+          <w:color w:val="000000" w:themeColor="text1"/>
+          <w:lang w:val="en-US"/>
+        </w:rPr>
+      </w:pPr>
+      <w:r>
+        <w:rPr>
+          <w:rFonts w:ascii="Times New Roman" w:eastAsiaTheme="minorEastAsia" w:hAnsi="Times New Roman" w:cs="Times New Roman"/>
+          <w:color w:val="000000" w:themeColor="text1"/>
+          <w:lang w:val="en-US"/>
+        </w:rPr>
+        <w:lastRenderedPageBreak/>
+        <w:t xml:space="preserve">{ w </w:t>
+      </w:r>
+      <w:r>
+        <w:rPr>
+          <w:rFonts w:ascii="Times New Roman" w:eastAsiaTheme="minorEastAsia" w:hAnsi="Times New Roman" w:cs="Times New Roman"/>
+          <w:color w:val="000000" w:themeColor="text1"/>
+          <w:lang w:val="es-MX"/>
+        </w:rPr>
+        <w:sym w:font="Symbol" w:char="F07C"/>
+      </w:r>
+      <w:r>
+        <w:rPr>
+          <w:rFonts w:ascii="Times New Roman" w:eastAsiaTheme="minorEastAsia" w:hAnsi="Times New Roman" w:cs="Times New Roman"/>
+          <w:color w:val="000000" w:themeColor="text1"/>
+          <w:lang w:val="en-US"/>
+        </w:rPr>
+        <w:t xml:space="preserve"> w </w:t>
+      </w:r>
+      <w:r>
+        <w:rPr>
+          <w:rFonts w:ascii="Times New Roman" w:eastAsiaTheme="minorEastAsia" w:hAnsi="Times New Roman" w:cs="Times New Roman"/>
+          <w:color w:val="000000" w:themeColor="text1"/>
+          <w:lang w:val="es-MX"/>
+        </w:rPr>
+        <w:sym w:font="Symbol" w:char="F0DE"/>
+      </w:r>
+      <w:r>
+        <w:rPr>
+          <w:rFonts w:ascii="Times New Roman" w:eastAsiaTheme="minorEastAsia" w:hAnsi="Times New Roman" w:cs="Times New Roman"/>
+          <w:color w:val="000000" w:themeColor="text1"/>
+          <w:lang w:val="en-US"/>
+        </w:rPr>
+        <w:t xml:space="preserve"> </w:t>
+      </w:r>
+      <w:r>
+        <w:rPr>
+          <w:rFonts w:ascii="Times New Roman" w:eastAsiaTheme="minorEastAsia" w:hAnsi="Times New Roman" w:cs="Times New Roman"/>
+          <w:color w:val="000000" w:themeColor="text1"/>
+          <w:lang w:val="en-US"/>
+        </w:rPr>
+        <w:t xml:space="preserve">(a + b + c) (a + b + c) </w:t>
+      </w:r>
+      <w:bookmarkStart w:id="0" w:name="_GoBack"/>
+      <w:bookmarkEnd w:id="0"/>
+      <w:r>
+        <w:rPr>
+          <w:rFonts w:ascii="Times New Roman" w:eastAsiaTheme="minorEastAsia" w:hAnsi="Times New Roman" w:cs="Times New Roman"/>
+          <w:color w:val="000000" w:themeColor="text1"/>
+          <w:lang w:val="en-US"/>
+        </w:rPr>
+        <w:t>(a + b + c) }</w:t>
+      </w:r>
+    </w:p>
+    <w:p>
+      <w:pPr>
+        <w:spacing w:line="360" w:lineRule="auto"/>
+        <w:ind w:left="720"/>
+        <w:rPr>
+          <w:rFonts w:ascii="Times New Roman" w:eastAsia="Times New Roman" w:hAnsi="Times New Roman" w:cs="Times New Roman"/>
+          <w:lang w:val="en-US"/>
+        </w:rPr>
+      </w:pPr>
+      <w:r>
+        <w:rPr>
+          <w:rFonts w:ascii="Times New Roman" w:eastAsia="Times New Roman" w:hAnsi="Times New Roman" w:cs="Times New Roman"/>
+          <w:lang w:val="en-US"/>
+        </w:rPr>
+        <w:t>{</w:t>
+      </w:r>
+      <w:proofErr w:type="spellStart"/>
+      <w:r>
+        <w:rPr>
+          <w:rFonts w:ascii="Times New Roman" w:eastAsia="Times New Roman" w:hAnsi="Times New Roman" w:cs="Times New Roman"/>
+          <w:lang w:val="en-US"/>
+        </w:rPr>
+        <w:t>aaa</w:t>
+      </w:r>
+      <w:proofErr w:type="spellEnd"/>
+      <w:r>
+        <w:rPr>
+          <w:rFonts w:ascii="Times New Roman" w:eastAsia="Times New Roman" w:hAnsi="Times New Roman" w:cs="Times New Roman"/>
+          <w:lang w:val="en-US"/>
+        </w:rPr>
+        <w:t xml:space="preserve">, </w:t>
+      </w:r>
+      <w:proofErr w:type="spellStart"/>
+      <w:r>
+        <w:rPr>
+          <w:rFonts w:ascii="Times New Roman" w:eastAsia="Times New Roman" w:hAnsi="Times New Roman" w:cs="Times New Roman"/>
+          <w:lang w:val="en-US"/>
+        </w:rPr>
+        <w:t>bbb</w:t>
+      </w:r>
+      <w:proofErr w:type="spellEnd"/>
+      <w:r>
+        <w:rPr>
+          <w:rFonts w:ascii="Times New Roman" w:eastAsia="Times New Roman" w:hAnsi="Times New Roman" w:cs="Times New Roman"/>
+          <w:lang w:val="en-US"/>
+        </w:rPr>
+        <w:t xml:space="preserve">, </w:t>
+      </w:r>
+      <w:r>
+        <w:rPr>
+          <w:rFonts w:ascii="Times New Roman" w:eastAsia="Times New Roman" w:hAnsi="Times New Roman" w:cs="Times New Roman"/>
+          <w:lang w:val="en-US"/>
+        </w:rPr>
+        <w:t>cc</w:t>
+      </w:r>
+      <w:r>
+        <w:rPr>
+          <w:rFonts w:ascii="Times New Roman" w:eastAsia="Times New Roman" w:hAnsi="Times New Roman" w:cs="Times New Roman"/>
+          <w:lang w:val="en-US"/>
+        </w:rPr>
+        <w:t xml:space="preserve">c, </w:t>
+      </w:r>
+      <w:proofErr w:type="spellStart"/>
+      <w:r>
+        <w:rPr>
+          <w:rFonts w:ascii="Times New Roman" w:eastAsia="Times New Roman" w:hAnsi="Times New Roman" w:cs="Times New Roman"/>
+          <w:lang w:val="en-US"/>
+        </w:rPr>
+        <w:t>aab</w:t>
+      </w:r>
+      <w:proofErr w:type="spellEnd"/>
+      <w:r>
+        <w:rPr>
+          <w:rFonts w:ascii="Times New Roman" w:eastAsia="Times New Roman" w:hAnsi="Times New Roman" w:cs="Times New Roman"/>
+          <w:lang w:val="en-US"/>
+        </w:rPr>
+        <w:t xml:space="preserve">, </w:t>
+      </w:r>
+      <w:proofErr w:type="spellStart"/>
+      <w:r>
+        <w:rPr>
+          <w:rFonts w:ascii="Times New Roman" w:eastAsia="Times New Roman" w:hAnsi="Times New Roman" w:cs="Times New Roman"/>
+          <w:lang w:val="en-US"/>
+        </w:rPr>
+        <w:t>aac</w:t>
+      </w:r>
+      <w:proofErr w:type="spellEnd"/>
+      <w:r>
+        <w:rPr>
+          <w:rFonts w:ascii="Times New Roman" w:eastAsia="Times New Roman" w:hAnsi="Times New Roman" w:cs="Times New Roman"/>
+          <w:lang w:val="en-US"/>
+        </w:rPr>
+        <w:t xml:space="preserve">, aba, </w:t>
+      </w:r>
+      <w:proofErr w:type="spellStart"/>
+      <w:r>
+        <w:rPr>
+          <w:rFonts w:ascii="Times New Roman" w:eastAsia="Times New Roman" w:hAnsi="Times New Roman" w:cs="Times New Roman"/>
+          <w:lang w:val="en-US"/>
+        </w:rPr>
+        <w:t>abb</w:t>
+      </w:r>
+      <w:proofErr w:type="spellEnd"/>
+      <w:r>
+        <w:rPr>
+          <w:rFonts w:ascii="Times New Roman" w:eastAsia="Times New Roman" w:hAnsi="Times New Roman" w:cs="Times New Roman"/>
+          <w:lang w:val="en-US"/>
+        </w:rPr>
+        <w:t xml:space="preserve">, </w:t>
+      </w:r>
+      <w:proofErr w:type="spellStart"/>
+      <w:r>
+        <w:rPr>
+          <w:rFonts w:ascii="Times New Roman" w:eastAsia="Times New Roman" w:hAnsi="Times New Roman" w:cs="Times New Roman"/>
+          <w:lang w:val="en-US"/>
+        </w:rPr>
+        <w:t>abc</w:t>
+      </w:r>
+      <w:proofErr w:type="spellEnd"/>
+      <w:r>
+        <w:rPr>
+          <w:rFonts w:ascii="Times New Roman" w:eastAsia="Times New Roman" w:hAnsi="Times New Roman" w:cs="Times New Roman"/>
+          <w:lang w:val="en-US"/>
+        </w:rPr>
+        <w:t xml:space="preserve">, aca, </w:t>
+      </w:r>
+      <w:proofErr w:type="spellStart"/>
+      <w:r>
+        <w:rPr>
+          <w:rFonts w:ascii="Times New Roman" w:eastAsia="Times New Roman" w:hAnsi="Times New Roman" w:cs="Times New Roman"/>
+          <w:lang w:val="en-US"/>
+        </w:rPr>
+        <w:t>acb</w:t>
+      </w:r>
+      <w:proofErr w:type="spellEnd"/>
+      <w:r>
+        <w:rPr>
+          <w:rFonts w:ascii="Times New Roman" w:eastAsia="Times New Roman" w:hAnsi="Times New Roman" w:cs="Times New Roman"/>
+          <w:lang w:val="en-US"/>
+        </w:rPr>
+        <w:t xml:space="preserve">, </w:t>
+      </w:r>
+      <w:proofErr w:type="spellStart"/>
+      <w:r>
+        <w:rPr>
+          <w:rFonts w:ascii="Times New Roman" w:eastAsia="Times New Roman" w:hAnsi="Times New Roman" w:cs="Times New Roman"/>
+          <w:lang w:val="en-US"/>
+        </w:rPr>
+        <w:t>acc</w:t>
+      </w:r>
+      <w:proofErr w:type="spellEnd"/>
+      <w:r>
+        <w:rPr>
+          <w:rFonts w:ascii="Times New Roman" w:eastAsia="Times New Roman" w:hAnsi="Times New Roman" w:cs="Times New Roman"/>
+          <w:lang w:val="en-US"/>
+        </w:rPr>
+        <w:t xml:space="preserve">, baa, </w:t>
+      </w:r>
+      <w:proofErr w:type="spellStart"/>
+      <w:r>
+        <w:rPr>
+          <w:rFonts w:ascii="Times New Roman" w:eastAsia="Times New Roman" w:hAnsi="Times New Roman" w:cs="Times New Roman"/>
+          <w:lang w:val="en-US"/>
+        </w:rPr>
+        <w:t>bab</w:t>
+      </w:r>
+      <w:proofErr w:type="spellEnd"/>
+      <w:r>
+        <w:rPr>
+          <w:rFonts w:ascii="Times New Roman" w:eastAsia="Times New Roman" w:hAnsi="Times New Roman" w:cs="Times New Roman"/>
+          <w:lang w:val="en-US"/>
+        </w:rPr>
+        <w:t xml:space="preserve">, bac, </w:t>
+      </w:r>
+      <w:proofErr w:type="spellStart"/>
+      <w:r>
+        <w:rPr>
+          <w:rFonts w:ascii="Times New Roman" w:eastAsia="Times New Roman" w:hAnsi="Times New Roman" w:cs="Times New Roman"/>
+          <w:lang w:val="en-US"/>
+        </w:rPr>
+        <w:t>bba</w:t>
+      </w:r>
+      <w:proofErr w:type="spellEnd"/>
+      <w:r>
+        <w:rPr>
+          <w:rFonts w:ascii="Times New Roman" w:eastAsia="Times New Roman" w:hAnsi="Times New Roman" w:cs="Times New Roman"/>
+          <w:lang w:val="en-US"/>
+        </w:rPr>
+        <w:t xml:space="preserve">, </w:t>
+      </w:r>
+      <w:proofErr w:type="spellStart"/>
+      <w:r>
+        <w:rPr>
+          <w:rFonts w:ascii="Times New Roman" w:eastAsia="Times New Roman" w:hAnsi="Times New Roman" w:cs="Times New Roman"/>
+          <w:lang w:val="en-US"/>
+        </w:rPr>
+        <w:t>bbc</w:t>
+      </w:r>
+      <w:proofErr w:type="spellEnd"/>
+      <w:r>
+        <w:rPr>
+          <w:rFonts w:ascii="Times New Roman" w:eastAsia="Times New Roman" w:hAnsi="Times New Roman" w:cs="Times New Roman"/>
+          <w:lang w:val="en-US"/>
+        </w:rPr>
+        <w:t xml:space="preserve">, </w:t>
+      </w:r>
+      <w:proofErr w:type="spellStart"/>
+      <w:r>
+        <w:rPr>
+          <w:rFonts w:ascii="Times New Roman" w:eastAsia="Times New Roman" w:hAnsi="Times New Roman" w:cs="Times New Roman"/>
+          <w:lang w:val="en-US"/>
+        </w:rPr>
+        <w:t>bca</w:t>
+      </w:r>
+      <w:proofErr w:type="spellEnd"/>
+      <w:r>
+        <w:rPr>
+          <w:rFonts w:ascii="Times New Roman" w:eastAsia="Times New Roman" w:hAnsi="Times New Roman" w:cs="Times New Roman"/>
+          <w:lang w:val="en-US"/>
+        </w:rPr>
+        <w:t xml:space="preserve">, </w:t>
+      </w:r>
+      <w:proofErr w:type="spellStart"/>
+      <w:r>
+        <w:rPr>
+          <w:rFonts w:ascii="Times New Roman" w:eastAsia="Times New Roman" w:hAnsi="Times New Roman" w:cs="Times New Roman"/>
+          <w:lang w:val="en-US"/>
+        </w:rPr>
+        <w:t>beb</w:t>
+      </w:r>
+      <w:proofErr w:type="spellEnd"/>
+      <w:r>
+        <w:rPr>
+          <w:rFonts w:ascii="Times New Roman" w:eastAsia="Times New Roman" w:hAnsi="Times New Roman" w:cs="Times New Roman"/>
+          <w:lang w:val="en-US"/>
+        </w:rPr>
+        <w:t>, bcc,</w:t>
+      </w:r>
+      <w:r>
+        <w:rPr>
+          <w:rFonts w:ascii="Times New Roman" w:eastAsia="Times New Roman" w:hAnsi="Times New Roman" w:cs="Times New Roman"/>
+          <w:lang w:val="en-US"/>
+        </w:rPr>
+        <w:t xml:space="preserve"> </w:t>
+      </w:r>
+      <w:proofErr w:type="spellStart"/>
+      <w:r>
+        <w:rPr>
+          <w:rFonts w:ascii="Times New Roman" w:eastAsia="Times New Roman" w:hAnsi="Times New Roman" w:cs="Times New Roman"/>
+          <w:lang w:val="en-US"/>
+        </w:rPr>
+        <w:t>caa</w:t>
+      </w:r>
+      <w:proofErr w:type="spellEnd"/>
+      <w:r>
+        <w:rPr>
+          <w:rFonts w:ascii="Times New Roman" w:eastAsia="Times New Roman" w:hAnsi="Times New Roman" w:cs="Times New Roman"/>
+          <w:lang w:val="en-US"/>
+        </w:rPr>
+        <w:t xml:space="preserve">, cab, </w:t>
+      </w:r>
+      <w:proofErr w:type="spellStart"/>
+      <w:r>
+        <w:rPr>
+          <w:rFonts w:ascii="Times New Roman" w:eastAsia="Times New Roman" w:hAnsi="Times New Roman" w:cs="Times New Roman"/>
+          <w:lang w:val="en-US"/>
+        </w:rPr>
+        <w:t>cac</w:t>
+      </w:r>
+      <w:proofErr w:type="spellEnd"/>
+      <w:r>
+        <w:rPr>
+          <w:rFonts w:ascii="Times New Roman" w:eastAsia="Times New Roman" w:hAnsi="Times New Roman" w:cs="Times New Roman"/>
+          <w:lang w:val="en-US"/>
+        </w:rPr>
+        <w:t xml:space="preserve">, </w:t>
+      </w:r>
+      <w:proofErr w:type="spellStart"/>
+      <w:r>
+        <w:rPr>
+          <w:rFonts w:ascii="Times New Roman" w:eastAsia="Times New Roman" w:hAnsi="Times New Roman" w:cs="Times New Roman"/>
+          <w:lang w:val="en-US"/>
+        </w:rPr>
+        <w:t>cba</w:t>
+      </w:r>
+      <w:proofErr w:type="spellEnd"/>
+      <w:r>
+        <w:rPr>
+          <w:rFonts w:ascii="Times New Roman" w:eastAsia="Times New Roman" w:hAnsi="Times New Roman" w:cs="Times New Roman"/>
+          <w:lang w:val="en-US"/>
+        </w:rPr>
+        <w:t xml:space="preserve">, ebb, </w:t>
+      </w:r>
+      <w:proofErr w:type="spellStart"/>
+      <w:r>
+        <w:rPr>
+          <w:rFonts w:ascii="Times New Roman" w:eastAsia="Times New Roman" w:hAnsi="Times New Roman" w:cs="Times New Roman"/>
+          <w:lang w:val="en-US"/>
+        </w:rPr>
+        <w:t>ebe</w:t>
+      </w:r>
+      <w:proofErr w:type="spellEnd"/>
+      <w:r>
+        <w:rPr>
+          <w:rFonts w:ascii="Times New Roman" w:eastAsia="Times New Roman" w:hAnsi="Times New Roman" w:cs="Times New Roman"/>
+          <w:lang w:val="en-US"/>
+        </w:rPr>
+        <w:t xml:space="preserve">, </w:t>
+      </w:r>
+      <w:proofErr w:type="spellStart"/>
+      <w:r>
+        <w:rPr>
+          <w:rFonts w:ascii="Times New Roman" w:eastAsia="Times New Roman" w:hAnsi="Times New Roman" w:cs="Times New Roman"/>
+          <w:lang w:val="en-US"/>
+        </w:rPr>
+        <w:t>cca</w:t>
+      </w:r>
+      <w:proofErr w:type="spellEnd"/>
+      <w:r>
+        <w:rPr>
+          <w:rFonts w:ascii="Times New Roman" w:eastAsia="Times New Roman" w:hAnsi="Times New Roman" w:cs="Times New Roman"/>
+          <w:lang w:val="en-US"/>
+        </w:rPr>
+        <w:t xml:space="preserve">, </w:t>
+      </w:r>
+      <w:proofErr w:type="spellStart"/>
+      <w:r>
+        <w:rPr>
+          <w:rFonts w:ascii="Times New Roman" w:eastAsia="Times New Roman" w:hAnsi="Times New Roman" w:cs="Times New Roman"/>
+          <w:lang w:val="en-US"/>
+        </w:rPr>
+        <w:t>ccb</w:t>
+      </w:r>
+      <w:proofErr w:type="spellEnd"/>
+      <w:r>
+        <w:rPr>
+          <w:rFonts w:ascii="Times New Roman" w:eastAsia="Times New Roman" w:hAnsi="Times New Roman" w:cs="Times New Roman"/>
+          <w:lang w:val="en-US"/>
+        </w:rPr>
+        <w:t>}</w:t>
+      </w:r>
+    </w:p>
+    <w:p>
+      <w:pPr>
+        <w:spacing w:line="360" w:lineRule="auto"/>
+        <w:jc w:val="both"/>
+        <w:rPr>
+          <w:rFonts w:ascii="Times New Roman" w:eastAsiaTheme="minorEastAsia" w:hAnsi="Times New Roman" w:cs="Times New Roman"/>
           <w:b/>
           <w:color w:val="000000" w:themeColor="text1"/>
-          <w:lang w:val="es-MX"/>
+          <w:lang w:val="en-US"/>
         </w:rPr>
       </w:pPr>
     </w:p>
@@ -1895,6 +2299,194 @@
     <w:p>
       <w:pPr>
         <w:spacing w:line="360" w:lineRule="auto"/>
+        <w:ind w:left="720"/>
+        <w:jc w:val="both"/>
+        <w:rPr>
+          <w:rFonts w:ascii="Times New Roman" w:eastAsiaTheme="minorEastAsia" w:hAnsi="Times New Roman" w:cs="Times New Roman"/>
+          <w:color w:val="000000" w:themeColor="text1"/>
+          <w:lang w:val="en-US"/>
+        </w:rPr>
+      </w:pPr>
+      <w:r>
+        <w:rPr>
+          <w:rFonts w:ascii="Times New Roman" w:eastAsiaTheme="minorEastAsia" w:hAnsi="Times New Roman" w:cs="Times New Roman"/>
+          <w:color w:val="000000" w:themeColor="text1"/>
+          <w:lang w:val="en-US"/>
+        </w:rPr>
+        <w:t xml:space="preserve">{ w </w:t>
+      </w:r>
+      <w:r>
+        <w:rPr>
+          <w:rFonts w:ascii="Times New Roman" w:eastAsiaTheme="minorEastAsia" w:hAnsi="Times New Roman" w:cs="Times New Roman"/>
+          <w:color w:val="000000" w:themeColor="text1"/>
+          <w:lang w:val="es-MX"/>
+        </w:rPr>
+        <w:sym w:font="Symbol" w:char="F07C"/>
+      </w:r>
+      <w:r>
+        <w:rPr>
+          <w:rFonts w:ascii="Times New Roman" w:eastAsiaTheme="minorEastAsia" w:hAnsi="Times New Roman" w:cs="Times New Roman"/>
+          <w:color w:val="000000" w:themeColor="text1"/>
+          <w:lang w:val="en-US"/>
+        </w:rPr>
+        <w:t xml:space="preserve"> </w:t>
+      </w:r>
+      <w:proofErr w:type="spellStart"/>
+      <w:r>
+        <w:rPr>
+          <w:rFonts w:ascii="Times New Roman" w:eastAsiaTheme="minorEastAsia" w:hAnsi="Times New Roman" w:cs="Times New Roman"/>
+          <w:color w:val="000000" w:themeColor="text1"/>
+          <w:lang w:val="en-US"/>
+        </w:rPr>
+        <w:t>w</w:t>
+      </w:r>
+      <w:proofErr w:type="spellEnd"/>
+      <w:r>
+        <w:rPr>
+          <w:rFonts w:ascii="Times New Roman" w:eastAsiaTheme="minorEastAsia" w:hAnsi="Times New Roman" w:cs="Times New Roman"/>
+          <w:color w:val="000000" w:themeColor="text1"/>
+          <w:lang w:val="en-US"/>
+        </w:rPr>
+        <w:t xml:space="preserve"> </w:t>
+      </w:r>
+      <w:r>
+        <w:rPr>
+          <w:rFonts w:ascii="Times New Roman" w:eastAsiaTheme="minorEastAsia" w:hAnsi="Times New Roman" w:cs="Times New Roman"/>
+          <w:color w:val="000000" w:themeColor="text1"/>
+          <w:lang w:val="es-MX"/>
+        </w:rPr>
+        <w:sym w:font="Symbol" w:char="F0DE"/>
+      </w:r>
+      <w:r>
+        <w:rPr>
+          <w:rFonts w:ascii="Times New Roman" w:eastAsiaTheme="minorEastAsia" w:hAnsi="Times New Roman" w:cs="Times New Roman"/>
+          <w:color w:val="000000" w:themeColor="text1"/>
+          <w:lang w:val="en-US"/>
+        </w:rPr>
+        <w:t xml:space="preserve"> </w:t>
+      </w:r>
+      <w:r>
+        <w:rPr>
+          <w:rFonts w:ascii="Times New Roman" w:eastAsiaTheme="minorEastAsia" w:hAnsi="Times New Roman" w:cs="Times New Roman"/>
+          <w:color w:val="000000" w:themeColor="text1"/>
+          <w:lang w:val="en-US"/>
+        </w:rPr>
+        <w:t xml:space="preserve"> </w:t>
+      </w:r>
+      <w:r>
+        <w:rPr>
+          <w:rFonts w:ascii="Times New Roman" w:eastAsiaTheme="minorEastAsia" w:hAnsi="Times New Roman" w:cs="Times New Roman"/>
+          <w:color w:val="000000" w:themeColor="text1"/>
+          <w:lang w:val="en-US"/>
+        </w:rPr>
+        <w:t xml:space="preserve">a + b + c </w:t>
+      </w:r>
+      <w:r>
+        <w:rPr>
+          <w:rFonts w:ascii="Times New Roman" w:eastAsiaTheme="minorEastAsia" w:hAnsi="Times New Roman" w:cs="Times New Roman"/>
+          <w:color w:val="000000" w:themeColor="text1"/>
+          <w:lang w:val="en-US"/>
+        </w:rPr>
+        <w:t xml:space="preserve"> + </w:t>
+      </w:r>
+      <w:r>
+        <w:rPr>
+          <w:rFonts w:ascii="Times New Roman" w:eastAsiaTheme="minorEastAsia" w:hAnsi="Times New Roman" w:cs="Times New Roman"/>
+          <w:color w:val="000000" w:themeColor="text1"/>
+          <w:lang w:val="en-US"/>
+        </w:rPr>
+        <w:t>(a + b + c) (a + b + c) }</w:t>
+      </w:r>
+    </w:p>
+    <w:p>
+      <w:pPr>
+        <w:spacing w:line="360" w:lineRule="auto"/>
+        <w:ind w:left="720"/>
+        <w:jc w:val="both"/>
+        <w:rPr>
+          <w:rFonts w:ascii="Times New Roman" w:eastAsiaTheme="minorEastAsia" w:hAnsi="Times New Roman" w:cs="Times New Roman"/>
+          <w:color w:val="000000" w:themeColor="text1"/>
+          <w:lang w:val="en-US"/>
+        </w:rPr>
+      </w:pPr>
+      <w:r>
+        <w:rPr>
+          <w:rFonts w:ascii="Times New Roman" w:eastAsiaTheme="minorEastAsia" w:hAnsi="Times New Roman" w:cs="Times New Roman"/>
+          <w:color w:val="000000" w:themeColor="text1"/>
+          <w:lang w:val="en-US"/>
+        </w:rPr>
+        <w:t xml:space="preserve">= {a, b, c, aa, bb, cc, ab, ac, </w:t>
+      </w:r>
+      <w:proofErr w:type="spellStart"/>
+      <w:r>
+        <w:rPr>
+          <w:rFonts w:ascii="Times New Roman" w:eastAsiaTheme="minorEastAsia" w:hAnsi="Times New Roman" w:cs="Times New Roman"/>
+          <w:color w:val="000000" w:themeColor="text1"/>
+          <w:lang w:val="en-US"/>
+        </w:rPr>
+        <w:t>ba</w:t>
+      </w:r>
+      <w:proofErr w:type="spellEnd"/>
+      <w:r>
+        <w:rPr>
+          <w:rFonts w:ascii="Times New Roman" w:eastAsiaTheme="minorEastAsia" w:hAnsi="Times New Roman" w:cs="Times New Roman"/>
+          <w:color w:val="000000" w:themeColor="text1"/>
+          <w:lang w:val="en-US"/>
+        </w:rPr>
+        <w:t xml:space="preserve">, </w:t>
+      </w:r>
+      <w:proofErr w:type="spellStart"/>
+      <w:r>
+        <w:rPr>
+          <w:rFonts w:ascii="Times New Roman" w:eastAsiaTheme="minorEastAsia" w:hAnsi="Times New Roman" w:cs="Times New Roman"/>
+          <w:color w:val="000000" w:themeColor="text1"/>
+          <w:lang w:val="en-US"/>
+        </w:rPr>
+        <w:t>bc</w:t>
+      </w:r>
+      <w:proofErr w:type="spellEnd"/>
+      <w:r>
+        <w:rPr>
+          <w:rFonts w:ascii="Times New Roman" w:eastAsiaTheme="minorEastAsia" w:hAnsi="Times New Roman" w:cs="Times New Roman"/>
+          <w:color w:val="000000" w:themeColor="text1"/>
+          <w:lang w:val="en-US"/>
+        </w:rPr>
+        <w:t xml:space="preserve">, ca, </w:t>
+      </w:r>
+      <w:proofErr w:type="spellStart"/>
+      <w:r>
+        <w:rPr>
+          <w:rFonts w:ascii="Times New Roman" w:eastAsiaTheme="minorEastAsia" w:hAnsi="Times New Roman" w:cs="Times New Roman"/>
+          <w:color w:val="000000" w:themeColor="text1"/>
+          <w:lang w:val="en-US"/>
+        </w:rPr>
+        <w:t>cb</w:t>
+      </w:r>
+      <w:proofErr w:type="spellEnd"/>
+      <w:r>
+        <w:rPr>
+          <w:rFonts w:ascii="Times New Roman" w:eastAsiaTheme="minorEastAsia" w:hAnsi="Times New Roman" w:cs="Times New Roman"/>
+          <w:color w:val="000000" w:themeColor="text1"/>
+          <w:lang w:val="en-US"/>
+        </w:rPr>
+        <w:t>}</w:t>
+      </w:r>
+    </w:p>
+    <w:p>
+      <w:pPr>
+        <w:spacing w:line="360" w:lineRule="auto"/>
+        <w:jc w:val="both"/>
+        <w:rPr>
+          <w:rFonts w:ascii="Times New Roman" w:eastAsiaTheme="minorEastAsia" w:hAnsi="Times New Roman" w:cs="Times New Roman"/>
+          <w:b/>
+          <w:color w:val="000000" w:themeColor="text1"/>
+          <w:lang w:val="en-US"/>
+        </w:rPr>
+      </w:pPr>
+    </w:p>
+    <w:p>
+      <w:pPr>
+        <w:spacing w:line="360" w:lineRule="auto"/>
         <w:jc w:val="both"/>
         <w:rPr>
           <w:rFonts w:ascii="Times New Roman" w:eastAsiaTheme="minorEastAsia" w:hAnsi="Times New Roman" w:cs="Times New Roman"/>
@@ -1960,6 +2552,18 @@
           </wp:inline>
         </w:drawing>
       </w:r>
+    </w:p>
+    <w:p>
+      <w:pPr>
+        <w:spacing w:line="360" w:lineRule="auto"/>
+        <w:jc w:val="both"/>
+        <w:rPr>
+          <w:rFonts w:ascii="Times New Roman" w:eastAsiaTheme="minorEastAsia" w:hAnsi="Times New Roman" w:cs="Times New Roman"/>
+          <w:b/>
+          <w:color w:val="000000" w:themeColor="text1"/>
+          <w:lang w:val="es-MX"/>
+        </w:rPr>
+      </w:pPr>
     </w:p>
     <w:p>
       <w:pPr>

</xml_diff>